<commit_message>
update: popup manager, game manager
</commit_message>
<xml_diff>
--- a/Assets/_PrototypeLogic/Managers/Task_Manager/README.docx
+++ b/Assets/_PrototypeLogic/Managers/Task_Manager/README.docx
@@ -235,6 +235,7 @@
           <w:color w:val="C8A15C"/>
           <w:sz w:val="28"/>
           <w:szCs w:val="28"/>
+          <w:lang w:val="en-US"/>
         </w:rPr>
       </w:pPr>
       <w:proofErr w:type="spellStart"/>
@@ -312,6 +313,7 @@
           <w:color w:val="C8A15C"/>
           <w:sz w:val="28"/>
           <w:szCs w:val="28"/>
+          <w:lang w:val="en-US"/>
         </w:rPr>
         <w:t>:</w:t>
       </w:r>
@@ -321,8 +323,47 @@
           <w:color w:val="C8A15C"/>
           <w:sz w:val="28"/>
           <w:szCs w:val="28"/>
-        </w:rPr>
-        <w:t xml:space="preserve"> «сбор монет».</w:t>
+          <w:lang w:val="en-US"/>
+        </w:rPr>
+        <w:t xml:space="preserve"> «</w:t>
+      </w:r>
+      <w:r>
+        <w:rPr>
+          <w:rFonts w:ascii="Times New Roman" w:hAnsi="Times New Roman" w:cs="Times New Roman"/>
+          <w:color w:val="C8A15C"/>
+          <w:sz w:val="28"/>
+          <w:szCs w:val="28"/>
+        </w:rPr>
+        <w:t>сбор</w:t>
+      </w:r>
+      <w:r>
+        <w:rPr>
+          <w:rFonts w:ascii="Times New Roman" w:hAnsi="Times New Roman" w:cs="Times New Roman"/>
+          <w:color w:val="C8A15C"/>
+          <w:sz w:val="28"/>
+          <w:szCs w:val="28"/>
+          <w:lang w:val="en-US"/>
+        </w:rPr>
+        <w:t xml:space="preserve"> </w:t>
+      </w:r>
+      <w:r>
+        <w:rPr>
+          <w:rFonts w:ascii="Times New Roman" w:hAnsi="Times New Roman" w:cs="Times New Roman"/>
+          <w:color w:val="C8A15C"/>
+          <w:sz w:val="28"/>
+          <w:szCs w:val="28"/>
+        </w:rPr>
+        <w:t>монет</w:t>
+      </w:r>
+      <w:r>
+        <w:rPr>
+          <w:rFonts w:ascii="Times New Roman" w:hAnsi="Times New Roman" w:cs="Times New Roman"/>
+          <w:color w:val="C8A15C"/>
+          <w:sz w:val="28"/>
+          <w:szCs w:val="28"/>
+          <w:lang w:val="en-US"/>
+        </w:rPr>
+        <w:t>».</w:t>
       </w:r>
     </w:p>
     <w:p>
@@ -333,6 +374,791 @@
           <w:color w:val="C8A15C"/>
           <w:sz w:val="28"/>
           <w:szCs w:val="28"/>
+          <w:lang w:val="en-US"/>
+        </w:rPr>
+      </w:pPr>
+    </w:p>
+    <w:p>
+      <w:pPr>
+        <w:ind w:firstLine="708"/>
+        <w:rPr>
+          <w:rFonts w:ascii="Times New Roman" w:hAnsi="Times New Roman" w:cs="Times New Roman"/>
+          <w:color w:val="C8A15C"/>
+          <w:sz w:val="28"/>
+          <w:szCs w:val="28"/>
+          <w:lang w:val="en-US"/>
+        </w:rPr>
+      </w:pPr>
+      <w:proofErr w:type="spellStart"/>
+      <w:r>
+        <w:rPr>
+          <w:rFonts w:ascii="Times New Roman" w:hAnsi="Times New Roman" w:cs="Times New Roman"/>
+          <w:color w:val="C8A15C"/>
+          <w:sz w:val="28"/>
+          <w:szCs w:val="28"/>
+          <w:lang w:val="en-US"/>
+        </w:rPr>
+        <w:t>CurrentTask</w:t>
+      </w:r>
+      <w:proofErr w:type="spellEnd"/>
+      <w:r>
+        <w:rPr>
+          <w:rFonts w:ascii="Times New Roman" w:hAnsi="Times New Roman" w:cs="Times New Roman"/>
+          <w:color w:val="C8A15C"/>
+          <w:sz w:val="28"/>
+          <w:szCs w:val="28"/>
+          <w:lang w:val="en-US"/>
+        </w:rPr>
+        <w:t xml:space="preserve"> – stores current </w:t>
+      </w:r>
+      <w:proofErr w:type="gramStart"/>
+      <w:r>
+        <w:rPr>
+          <w:rFonts w:ascii="Times New Roman" w:hAnsi="Times New Roman" w:cs="Times New Roman"/>
+          <w:color w:val="C8A15C"/>
+          <w:sz w:val="28"/>
+          <w:szCs w:val="28"/>
+          <w:lang w:val="en-US"/>
+        </w:rPr>
+        <w:t>task which</w:t>
+      </w:r>
+      <w:proofErr w:type="gramEnd"/>
+      <w:r>
+        <w:rPr>
+          <w:rFonts w:ascii="Times New Roman" w:hAnsi="Times New Roman" w:cs="Times New Roman"/>
+          <w:color w:val="C8A15C"/>
+          <w:sz w:val="28"/>
+          <w:szCs w:val="28"/>
+          <w:lang w:val="en-US"/>
+        </w:rPr>
+        <w:t xml:space="preserve"> need to manage on.</w:t>
+      </w:r>
+    </w:p>
+    <w:p>
+      <w:pPr>
+        <w:ind w:firstLine="708"/>
+        <w:rPr>
+          <w:rFonts w:ascii="Times New Roman" w:hAnsi="Times New Roman" w:cs="Times New Roman"/>
+          <w:color w:val="C8A15C"/>
+          <w:sz w:val="28"/>
+          <w:szCs w:val="28"/>
+          <w:lang w:val="en-US"/>
+        </w:rPr>
+      </w:pPr>
+      <w:proofErr w:type="spellStart"/>
+      <w:r>
+        <w:rPr>
+          <w:rFonts w:ascii="Times New Roman" w:hAnsi="Times New Roman" w:cs="Times New Roman"/>
+          <w:color w:val="C8A15C"/>
+          <w:sz w:val="28"/>
+          <w:szCs w:val="28"/>
+          <w:lang w:val="en-US"/>
+        </w:rPr>
+        <w:t>ShowOrInitializeTaskTrigger</w:t>
+      </w:r>
+      <w:proofErr w:type="spellEnd"/>
+      <w:r>
+        <w:rPr>
+          <w:rFonts w:ascii="Times New Roman" w:hAnsi="Times New Roman" w:cs="Times New Roman"/>
+          <w:color w:val="C8A15C"/>
+          <w:sz w:val="28"/>
+          <w:szCs w:val="28"/>
+          <w:lang w:val="en-US"/>
+        </w:rPr>
+        <w:t xml:space="preserve"> – shows if task triggers </w:t>
+      </w:r>
+      <w:proofErr w:type="gramStart"/>
+      <w:r>
+        <w:rPr>
+          <w:rFonts w:ascii="Times New Roman" w:hAnsi="Times New Roman" w:cs="Times New Roman"/>
+          <w:color w:val="C8A15C"/>
+          <w:sz w:val="28"/>
+          <w:szCs w:val="28"/>
+          <w:lang w:val="en-US"/>
+        </w:rPr>
+        <w:t>are initialized</w:t>
+      </w:r>
+      <w:proofErr w:type="gramEnd"/>
+      <w:r>
+        <w:rPr>
+          <w:rFonts w:ascii="Times New Roman" w:hAnsi="Times New Roman" w:cs="Times New Roman"/>
+          <w:color w:val="C8A15C"/>
+          <w:sz w:val="28"/>
+          <w:szCs w:val="28"/>
+          <w:lang w:val="en-US"/>
+        </w:rPr>
+        <w:t xml:space="preserve"> or initializes tasks on game scene.</w:t>
+      </w:r>
+    </w:p>
+    <w:p>
+      <w:pPr>
+        <w:ind w:firstLine="708"/>
+        <w:rPr>
+          <w:rFonts w:ascii="Times New Roman" w:hAnsi="Times New Roman" w:cs="Times New Roman"/>
+          <w:color w:val="C8A15C"/>
+          <w:sz w:val="28"/>
+          <w:szCs w:val="28"/>
+          <w:lang w:val="en-US"/>
+        </w:rPr>
+      </w:pPr>
+      <w:proofErr w:type="spellStart"/>
+      <w:r>
+        <w:rPr>
+          <w:rFonts w:ascii="Times New Roman" w:hAnsi="Times New Roman" w:cs="Times New Roman"/>
+          <w:color w:val="C8A15C"/>
+          <w:sz w:val="28"/>
+          <w:szCs w:val="28"/>
+          <w:lang w:val="en-US"/>
+        </w:rPr>
+        <w:t>CancelTask</w:t>
+      </w:r>
+      <w:proofErr w:type="spellEnd"/>
+      <w:r>
+        <w:rPr>
+          <w:rFonts w:ascii="Times New Roman" w:hAnsi="Times New Roman" w:cs="Times New Roman"/>
+          <w:color w:val="C8A15C"/>
+          <w:sz w:val="28"/>
+          <w:szCs w:val="28"/>
+          <w:lang w:val="en-US"/>
+        </w:rPr>
+        <w:t xml:space="preserve"> – cancels current task</w:t>
+      </w:r>
+    </w:p>
+    <w:p>
+      <w:pPr>
+        <w:ind w:firstLine="708"/>
+        <w:rPr>
+          <w:rFonts w:ascii="Times New Roman" w:hAnsi="Times New Roman" w:cs="Times New Roman"/>
+          <w:color w:val="C8A15C"/>
+          <w:sz w:val="28"/>
+          <w:szCs w:val="28"/>
+          <w:lang w:val="en-US"/>
+        </w:rPr>
+      </w:pPr>
+      <w:proofErr w:type="spellStart"/>
+      <w:r>
+        <w:rPr>
+          <w:rFonts w:ascii="Times New Roman" w:hAnsi="Times New Roman" w:cs="Times New Roman"/>
+          <w:color w:val="C8A15C"/>
+          <w:sz w:val="28"/>
+          <w:szCs w:val="28"/>
+          <w:lang w:val="en-US"/>
+        </w:rPr>
+        <w:t>CompleteTask</w:t>
+      </w:r>
+      <w:proofErr w:type="spellEnd"/>
+      <w:r>
+        <w:rPr>
+          <w:rFonts w:ascii="Times New Roman" w:hAnsi="Times New Roman" w:cs="Times New Roman"/>
+          <w:color w:val="C8A15C"/>
+          <w:sz w:val="28"/>
+          <w:szCs w:val="28"/>
+          <w:lang w:val="en-US"/>
+        </w:rPr>
+        <w:t xml:space="preserve"> – completes </w:t>
+      </w:r>
+      <w:r>
+        <w:rPr>
+          <w:rFonts w:ascii="Times New Roman" w:hAnsi="Times New Roman" w:cs="Times New Roman"/>
+          <w:color w:val="C8A15C"/>
+          <w:sz w:val="28"/>
+          <w:szCs w:val="28"/>
+          <w:lang w:val="en-US"/>
+        </w:rPr>
+        <w:t>current task</w:t>
+      </w:r>
+    </w:p>
+    <w:p>
+      <w:pPr>
+        <w:ind w:firstLine="708"/>
+        <w:rPr>
+          <w:rFonts w:ascii="Times New Roman" w:hAnsi="Times New Roman" w:cs="Times New Roman"/>
+          <w:color w:val="C8A15C"/>
+          <w:sz w:val="28"/>
+          <w:szCs w:val="28"/>
+          <w:lang w:val="en-US"/>
+        </w:rPr>
+      </w:pPr>
+      <w:proofErr w:type="spellStart"/>
+      <w:r>
+        <w:rPr>
+          <w:rFonts w:ascii="Times New Roman" w:hAnsi="Times New Roman" w:cs="Times New Roman"/>
+          <w:color w:val="C8A15C"/>
+          <w:sz w:val="28"/>
+          <w:szCs w:val="28"/>
+          <w:lang w:val="en-US"/>
+        </w:rPr>
+        <w:t>ReloadTask</w:t>
+      </w:r>
+      <w:proofErr w:type="spellEnd"/>
+      <w:r>
+        <w:rPr>
+          <w:rFonts w:ascii="Times New Roman" w:hAnsi="Times New Roman" w:cs="Times New Roman"/>
+          <w:color w:val="C8A15C"/>
+          <w:sz w:val="28"/>
+          <w:szCs w:val="28"/>
+          <w:lang w:val="en-US"/>
+        </w:rPr>
+        <w:t xml:space="preserve"> – reloads </w:t>
+      </w:r>
+      <w:r>
+        <w:rPr>
+          <w:rFonts w:ascii="Times New Roman" w:hAnsi="Times New Roman" w:cs="Times New Roman"/>
+          <w:color w:val="C8A15C"/>
+          <w:sz w:val="28"/>
+          <w:szCs w:val="28"/>
+          <w:lang w:val="en-US"/>
+        </w:rPr>
+        <w:t>current task</w:t>
+      </w:r>
+    </w:p>
+    <w:p>
+      <w:pPr>
+        <w:ind w:firstLine="708"/>
+        <w:rPr>
+          <w:rFonts w:ascii="Times New Roman" w:hAnsi="Times New Roman" w:cs="Times New Roman"/>
+          <w:color w:val="C8A15C"/>
+          <w:sz w:val="28"/>
+          <w:szCs w:val="28"/>
+          <w:lang w:val="en-US"/>
+        </w:rPr>
+      </w:pPr>
+      <w:proofErr w:type="spellStart"/>
+      <w:r>
+        <w:rPr>
+          <w:rFonts w:ascii="Times New Roman" w:hAnsi="Times New Roman" w:cs="Times New Roman"/>
+          <w:color w:val="C8A15C"/>
+          <w:sz w:val="28"/>
+          <w:szCs w:val="28"/>
+          <w:lang w:val="en-US"/>
+        </w:rPr>
+        <w:t>StartTask</w:t>
+      </w:r>
+      <w:proofErr w:type="spellEnd"/>
+      <w:r>
+        <w:rPr>
+          <w:rFonts w:ascii="Times New Roman" w:hAnsi="Times New Roman" w:cs="Times New Roman"/>
+          <w:color w:val="C8A15C"/>
+          <w:sz w:val="28"/>
+          <w:szCs w:val="28"/>
+          <w:lang w:val="en-US"/>
+        </w:rPr>
+        <w:t xml:space="preserve"> – starts </w:t>
+      </w:r>
+      <w:r>
+        <w:rPr>
+          <w:rFonts w:ascii="Times New Roman" w:hAnsi="Times New Roman" w:cs="Times New Roman"/>
+          <w:color w:val="C8A15C"/>
+          <w:sz w:val="28"/>
+          <w:szCs w:val="28"/>
+          <w:lang w:val="en-US"/>
+        </w:rPr>
+        <w:t>current task</w:t>
+      </w:r>
+    </w:p>
+    <w:p>
+      <w:pPr>
+        <w:ind w:firstLine="708"/>
+        <w:rPr>
+          <w:rFonts w:ascii="Times New Roman" w:hAnsi="Times New Roman" w:cs="Times New Roman"/>
+          <w:color w:val="C8A15C"/>
+          <w:sz w:val="28"/>
+          <w:szCs w:val="28"/>
+          <w:lang w:val="en-US"/>
+        </w:rPr>
+      </w:pPr>
+    </w:p>
+    <w:p>
+      <w:pPr>
+        <w:ind w:firstLine="708"/>
+        <w:rPr>
+          <w:rFonts w:ascii="Times New Roman" w:hAnsi="Times New Roman" w:cs="Times New Roman"/>
+          <w:color w:val="C8A15C"/>
+          <w:sz w:val="28"/>
+          <w:szCs w:val="28"/>
+          <w:lang w:val="en-US"/>
+        </w:rPr>
+      </w:pPr>
+    </w:p>
+    <w:p>
+      <w:pPr>
+        <w:ind w:firstLine="708"/>
+        <w:rPr>
+          <w:rFonts w:ascii="Times New Roman" w:hAnsi="Times New Roman" w:cs="Times New Roman"/>
+          <w:color w:val="C8A15C"/>
+          <w:sz w:val="28"/>
+          <w:szCs w:val="28"/>
+          <w:lang w:val="en-US"/>
+        </w:rPr>
+      </w:pPr>
+      <w:proofErr w:type="spellStart"/>
+      <w:r>
+        <w:rPr>
+          <w:rFonts w:ascii="Times New Roman" w:hAnsi="Times New Roman" w:cs="Times New Roman"/>
+          <w:color w:val="C8A15C"/>
+          <w:sz w:val="28"/>
+          <w:szCs w:val="28"/>
+          <w:lang w:val="en-US"/>
+        </w:rPr>
+        <w:t>TaskBase</w:t>
+      </w:r>
+      <w:proofErr w:type="spellEnd"/>
+      <w:r>
+        <w:rPr>
+          <w:rFonts w:ascii="Times New Roman" w:hAnsi="Times New Roman" w:cs="Times New Roman"/>
+          <w:color w:val="C8A15C"/>
+          <w:sz w:val="28"/>
+          <w:szCs w:val="28"/>
+          <w:lang w:val="en-US"/>
+        </w:rPr>
+        <w:t xml:space="preserve"> – parent class </w:t>
+      </w:r>
+      <w:r>
+        <w:rPr>
+          <w:rFonts w:ascii="Times New Roman" w:hAnsi="Times New Roman" w:cs="Times New Roman"/>
+          <w:color w:val="C8A15C"/>
+          <w:sz w:val="28"/>
+          <w:szCs w:val="28"/>
+          <w:lang w:val="en-US"/>
+        </w:rPr>
+        <w:t xml:space="preserve">of </w:t>
+      </w:r>
+      <w:proofErr w:type="spellStart"/>
+      <w:r>
+        <w:rPr>
+          <w:rFonts w:ascii="Times New Roman" w:hAnsi="Times New Roman" w:cs="Times New Roman"/>
+          <w:color w:val="C8A15C"/>
+          <w:sz w:val="28"/>
+          <w:szCs w:val="28"/>
+          <w:lang w:val="en-US"/>
+        </w:rPr>
+        <w:t>ChapterTask</w:t>
+      </w:r>
+      <w:r>
+        <w:rPr>
+          <w:rFonts w:ascii="Times New Roman" w:hAnsi="Times New Roman" w:cs="Times New Roman"/>
+          <w:color w:val="C8A15C"/>
+          <w:sz w:val="28"/>
+          <w:szCs w:val="28"/>
+          <w:lang w:val="en-US"/>
+        </w:rPr>
+        <w:t>Base</w:t>
+      </w:r>
+      <w:proofErr w:type="spellEnd"/>
+      <w:r>
+        <w:rPr>
+          <w:rFonts w:ascii="Times New Roman" w:hAnsi="Times New Roman" w:cs="Times New Roman"/>
+          <w:color w:val="C8A15C"/>
+          <w:sz w:val="28"/>
+          <w:szCs w:val="28"/>
+          <w:lang w:val="en-US"/>
+        </w:rPr>
+        <w:t xml:space="preserve"> and </w:t>
+      </w:r>
+      <w:proofErr w:type="spellStart"/>
+      <w:r>
+        <w:rPr>
+          <w:rFonts w:ascii="Times New Roman" w:hAnsi="Times New Roman" w:cs="Times New Roman"/>
+          <w:color w:val="C8A15C"/>
+          <w:sz w:val="28"/>
+          <w:szCs w:val="28"/>
+          <w:lang w:val="en-US"/>
+        </w:rPr>
+        <w:t>Single</w:t>
+      </w:r>
+      <w:r>
+        <w:rPr>
+          <w:rFonts w:ascii="Times New Roman" w:hAnsi="Times New Roman" w:cs="Times New Roman"/>
+          <w:color w:val="C8A15C"/>
+          <w:sz w:val="28"/>
+          <w:szCs w:val="28"/>
+          <w:lang w:val="en-US"/>
+        </w:rPr>
+        <w:t>Task</w:t>
+      </w:r>
+      <w:r>
+        <w:rPr>
+          <w:rFonts w:ascii="Times New Roman" w:hAnsi="Times New Roman" w:cs="Times New Roman"/>
+          <w:color w:val="C8A15C"/>
+          <w:sz w:val="28"/>
+          <w:szCs w:val="28"/>
+          <w:lang w:val="en-US"/>
+        </w:rPr>
+        <w:t>Base</w:t>
+      </w:r>
+      <w:proofErr w:type="spellEnd"/>
+    </w:p>
+    <w:p>
+      <w:pPr>
+        <w:ind w:firstLine="708"/>
+        <w:rPr>
+          <w:rFonts w:ascii="Times New Roman" w:hAnsi="Times New Roman" w:cs="Times New Roman"/>
+          <w:color w:val="C8A15C"/>
+          <w:sz w:val="28"/>
+          <w:szCs w:val="28"/>
+          <w:lang w:val="en-US"/>
+        </w:rPr>
+      </w:pPr>
+      <w:proofErr w:type="spellStart"/>
+      <w:r>
+        <w:rPr>
+          <w:rFonts w:ascii="Times New Roman" w:hAnsi="Times New Roman" w:cs="Times New Roman"/>
+          <w:color w:val="C8A15C"/>
+          <w:sz w:val="28"/>
+          <w:szCs w:val="28"/>
+          <w:lang w:val="en-US"/>
+        </w:rPr>
+        <w:t>ChapterTask</w:t>
+      </w:r>
+      <w:r>
+        <w:rPr>
+          <w:rFonts w:ascii="Times New Roman" w:hAnsi="Times New Roman" w:cs="Times New Roman"/>
+          <w:color w:val="C8A15C"/>
+          <w:sz w:val="28"/>
+          <w:szCs w:val="28"/>
+          <w:lang w:val="en-US"/>
+        </w:rPr>
+        <w:t>Base</w:t>
+      </w:r>
+      <w:proofErr w:type="spellEnd"/>
+      <w:r>
+        <w:rPr>
+          <w:rFonts w:ascii="Times New Roman" w:hAnsi="Times New Roman" w:cs="Times New Roman"/>
+          <w:color w:val="C8A15C"/>
+          <w:sz w:val="28"/>
+          <w:szCs w:val="28"/>
+          <w:lang w:val="en-US"/>
+        </w:rPr>
+        <w:t xml:space="preserve"> – parent class of concrete chapter task classes (main logic for chapter task, which contains single classes)</w:t>
+      </w:r>
+    </w:p>
+    <w:p>
+      <w:pPr>
+        <w:ind w:firstLine="708"/>
+        <w:rPr>
+          <w:rFonts w:ascii="Times New Roman" w:hAnsi="Times New Roman" w:cs="Times New Roman"/>
+          <w:color w:val="C8A15C"/>
+          <w:sz w:val="28"/>
+          <w:szCs w:val="28"/>
+          <w:lang w:val="en-US"/>
+        </w:rPr>
+      </w:pPr>
+      <w:proofErr w:type="spellStart"/>
+      <w:r>
+        <w:rPr>
+          <w:rFonts w:ascii="Times New Roman" w:hAnsi="Times New Roman" w:cs="Times New Roman"/>
+          <w:color w:val="C8A15C"/>
+          <w:sz w:val="28"/>
+          <w:szCs w:val="28"/>
+          <w:lang w:val="en-US"/>
+        </w:rPr>
+        <w:t>SingleTask</w:t>
+      </w:r>
+      <w:r>
+        <w:rPr>
+          <w:rFonts w:ascii="Times New Roman" w:hAnsi="Times New Roman" w:cs="Times New Roman"/>
+          <w:color w:val="C8A15C"/>
+          <w:sz w:val="28"/>
+          <w:szCs w:val="28"/>
+          <w:lang w:val="en-US"/>
+        </w:rPr>
+        <w:t>Base</w:t>
+      </w:r>
+      <w:proofErr w:type="spellEnd"/>
+      <w:r>
+        <w:rPr>
+          <w:rFonts w:ascii="Times New Roman" w:hAnsi="Times New Roman" w:cs="Times New Roman"/>
+          <w:color w:val="C8A15C"/>
+          <w:sz w:val="28"/>
+          <w:szCs w:val="28"/>
+          <w:lang w:val="en-US"/>
+        </w:rPr>
+        <w:t xml:space="preserve"> – parent </w:t>
+      </w:r>
+      <w:r>
+        <w:rPr>
+          <w:rFonts w:ascii="Times New Roman" w:hAnsi="Times New Roman" w:cs="Times New Roman"/>
+          <w:color w:val="C8A15C"/>
+          <w:sz w:val="28"/>
+          <w:szCs w:val="28"/>
+          <w:lang w:val="en-US"/>
+        </w:rPr>
+        <w:t xml:space="preserve">class of concrete </w:t>
+      </w:r>
+      <w:r>
+        <w:rPr>
+          <w:rFonts w:ascii="Times New Roman" w:hAnsi="Times New Roman" w:cs="Times New Roman"/>
+          <w:color w:val="C8A15C"/>
+          <w:sz w:val="28"/>
+          <w:szCs w:val="28"/>
+          <w:lang w:val="en-US"/>
+        </w:rPr>
+        <w:t>single</w:t>
+      </w:r>
+      <w:r>
+        <w:rPr>
+          <w:rFonts w:ascii="Times New Roman" w:hAnsi="Times New Roman" w:cs="Times New Roman"/>
+          <w:color w:val="C8A15C"/>
+          <w:sz w:val="28"/>
+          <w:szCs w:val="28"/>
+          <w:lang w:val="en-US"/>
+        </w:rPr>
+        <w:t xml:space="preserve"> task classes</w:t>
+      </w:r>
+      <w:r>
+        <w:rPr>
+          <w:rFonts w:ascii="Times New Roman" w:hAnsi="Times New Roman" w:cs="Times New Roman"/>
+          <w:color w:val="C8A15C"/>
+          <w:sz w:val="28"/>
+          <w:szCs w:val="28"/>
+          <w:lang w:val="en-US"/>
+        </w:rPr>
+        <w:t xml:space="preserve"> (main logic of concrete task)</w:t>
+      </w:r>
+    </w:p>
+    <w:p>
+      <w:pPr>
+        <w:ind w:firstLine="708"/>
+        <w:rPr>
+          <w:rFonts w:ascii="Times New Roman" w:hAnsi="Times New Roman" w:cs="Times New Roman"/>
+          <w:color w:val="C8A15C"/>
+          <w:sz w:val="28"/>
+          <w:szCs w:val="28"/>
+          <w:lang w:val="en-US"/>
+        </w:rPr>
+      </w:pPr>
+      <w:proofErr w:type="spellStart"/>
+      <w:r>
+        <w:rPr>
+          <w:rFonts w:ascii="Times New Roman" w:hAnsi="Times New Roman" w:cs="Times New Roman"/>
+          <w:color w:val="C8A15C"/>
+          <w:sz w:val="28"/>
+          <w:szCs w:val="28"/>
+          <w:lang w:val="en-US"/>
+        </w:rPr>
+        <w:t>TaskTriggerBase</w:t>
+      </w:r>
+      <w:proofErr w:type="spellEnd"/>
+      <w:r>
+        <w:rPr>
+          <w:rFonts w:ascii="Times New Roman" w:hAnsi="Times New Roman" w:cs="Times New Roman"/>
+          <w:color w:val="C8A15C"/>
+          <w:sz w:val="28"/>
+          <w:szCs w:val="28"/>
+          <w:lang w:val="en-US"/>
+        </w:rPr>
+        <w:t xml:space="preserve"> - </w:t>
+      </w:r>
+      <w:r>
+        <w:rPr>
+          <w:rFonts w:ascii="Times New Roman" w:hAnsi="Times New Roman" w:cs="Times New Roman"/>
+          <w:color w:val="C8A15C"/>
+          <w:sz w:val="28"/>
+          <w:szCs w:val="28"/>
+          <w:lang w:val="en-US"/>
+        </w:rPr>
+        <w:t>parent class of</w:t>
+      </w:r>
+      <w:r>
+        <w:rPr>
+          <w:rFonts w:ascii="Times New Roman" w:hAnsi="Times New Roman" w:cs="Times New Roman"/>
+          <w:color w:val="C8A15C"/>
+          <w:sz w:val="28"/>
+          <w:szCs w:val="28"/>
+          <w:lang w:val="en-US"/>
+        </w:rPr>
+        <w:t xml:space="preserve"> </w:t>
+      </w:r>
+      <w:r>
+        <w:rPr>
+          <w:rFonts w:ascii="Times New Roman" w:hAnsi="Times New Roman" w:cs="Times New Roman"/>
+          <w:color w:val="C8A15C"/>
+          <w:sz w:val="28"/>
+          <w:szCs w:val="28"/>
+          <w:lang w:val="en-US"/>
+        </w:rPr>
+        <w:t>TaskTrigger2D</w:t>
+      </w:r>
+      <w:r>
+        <w:rPr>
+          <w:rFonts w:ascii="Times New Roman" w:hAnsi="Times New Roman" w:cs="Times New Roman"/>
+          <w:color w:val="C8A15C"/>
+          <w:sz w:val="28"/>
+          <w:szCs w:val="28"/>
+          <w:lang w:val="en-US"/>
+        </w:rPr>
+        <w:t xml:space="preserve"> and </w:t>
+      </w:r>
+      <w:r>
+        <w:rPr>
+          <w:rFonts w:ascii="Times New Roman" w:hAnsi="Times New Roman" w:cs="Times New Roman"/>
+          <w:color w:val="C8A15C"/>
+          <w:sz w:val="28"/>
+          <w:szCs w:val="28"/>
+          <w:lang w:val="en-US"/>
+        </w:rPr>
+        <w:t>TaskTrigger3D</w:t>
+      </w:r>
+    </w:p>
+    <w:p>
+      <w:pPr>
+        <w:ind w:firstLine="708"/>
+        <w:rPr>
+          <w:rFonts w:ascii="Times New Roman" w:hAnsi="Times New Roman" w:cs="Times New Roman"/>
+          <w:color w:val="C8A15C"/>
+          <w:sz w:val="28"/>
+          <w:szCs w:val="28"/>
+          <w:lang w:val="en-US"/>
+        </w:rPr>
+      </w:pPr>
+      <w:r>
+        <w:rPr>
+          <w:rFonts w:ascii="Times New Roman" w:hAnsi="Times New Roman" w:cs="Times New Roman"/>
+          <w:color w:val="C8A15C"/>
+          <w:sz w:val="28"/>
+          <w:szCs w:val="28"/>
+          <w:lang w:val="en-US"/>
+        </w:rPr>
+        <w:t>TaskTrigger2D</w:t>
+      </w:r>
+      <w:r>
+        <w:rPr>
+          <w:rFonts w:ascii="Times New Roman" w:hAnsi="Times New Roman" w:cs="Times New Roman"/>
+          <w:color w:val="C8A15C"/>
+          <w:sz w:val="28"/>
+          <w:szCs w:val="28"/>
+          <w:lang w:val="en-US"/>
+        </w:rPr>
+        <w:t xml:space="preserve"> – task trigger places on 2D game scene. Offers to start the concrete task when player entered that trigger.</w:t>
+      </w:r>
+    </w:p>
+    <w:p>
+      <w:pPr>
+        <w:ind w:firstLine="708"/>
+        <w:rPr>
+          <w:rFonts w:ascii="Times New Roman" w:hAnsi="Times New Roman" w:cs="Times New Roman"/>
+          <w:color w:val="C8A15C"/>
+          <w:sz w:val="28"/>
+          <w:szCs w:val="28"/>
+          <w:lang w:val="en-US"/>
+        </w:rPr>
+      </w:pPr>
+      <w:r>
+        <w:rPr>
+          <w:rFonts w:ascii="Times New Roman" w:hAnsi="Times New Roman" w:cs="Times New Roman"/>
+          <w:color w:val="C8A15C"/>
+          <w:sz w:val="28"/>
+          <w:szCs w:val="28"/>
+          <w:lang w:val="en-US"/>
+        </w:rPr>
+        <w:t>TaskTrigger3D</w:t>
+      </w:r>
+      <w:r>
+        <w:rPr>
+          <w:rFonts w:ascii="Times New Roman" w:hAnsi="Times New Roman" w:cs="Times New Roman"/>
+          <w:color w:val="C8A15C"/>
+          <w:sz w:val="28"/>
+          <w:szCs w:val="28"/>
+          <w:lang w:val="en-US"/>
+        </w:rPr>
+        <w:t xml:space="preserve"> - </w:t>
+      </w:r>
+      <w:r>
+        <w:rPr>
+          <w:rFonts w:ascii="Times New Roman" w:hAnsi="Times New Roman" w:cs="Times New Roman"/>
+          <w:color w:val="C8A15C"/>
+          <w:sz w:val="28"/>
+          <w:szCs w:val="28"/>
+          <w:lang w:val="en-US"/>
+        </w:rPr>
+        <w:t xml:space="preserve">task trigger places on </w:t>
+      </w:r>
+      <w:r>
+        <w:rPr>
+          <w:rFonts w:ascii="Times New Roman" w:hAnsi="Times New Roman" w:cs="Times New Roman"/>
+          <w:color w:val="C8A15C"/>
+          <w:sz w:val="28"/>
+          <w:szCs w:val="28"/>
+          <w:lang w:val="en-US"/>
+        </w:rPr>
+        <w:t>3</w:t>
+      </w:r>
+      <w:r>
+        <w:rPr>
+          <w:rFonts w:ascii="Times New Roman" w:hAnsi="Times New Roman" w:cs="Times New Roman"/>
+          <w:color w:val="C8A15C"/>
+          <w:sz w:val="28"/>
+          <w:szCs w:val="28"/>
+          <w:lang w:val="en-US"/>
+        </w:rPr>
+        <w:t>D game scene. Offers to start the concrete task when player entered that trigger.</w:t>
+      </w:r>
+    </w:p>
+    <w:p>
+      <w:pPr>
+        <w:ind w:firstLine="708"/>
+        <w:rPr>
+          <w:rFonts w:ascii="Times New Roman" w:hAnsi="Times New Roman" w:cs="Times New Roman"/>
+          <w:color w:val="C8A15C"/>
+          <w:sz w:val="28"/>
+          <w:szCs w:val="28"/>
+          <w:lang w:val="en-US"/>
+        </w:rPr>
+      </w:pPr>
+      <w:proofErr w:type="spellStart"/>
+      <w:r>
+        <w:rPr>
+          <w:rFonts w:ascii="Times New Roman" w:hAnsi="Times New Roman" w:cs="Times New Roman"/>
+          <w:color w:val="C8A15C"/>
+          <w:sz w:val="28"/>
+          <w:szCs w:val="28"/>
+          <w:lang w:val="en-US"/>
+        </w:rPr>
+        <w:t>TaskTitle</w:t>
+      </w:r>
+      <w:proofErr w:type="spellEnd"/>
+      <w:r>
+        <w:rPr>
+          <w:rFonts w:ascii="Times New Roman" w:hAnsi="Times New Roman" w:cs="Times New Roman"/>
+          <w:color w:val="C8A15C"/>
+          <w:sz w:val="28"/>
+          <w:szCs w:val="28"/>
+          <w:lang w:val="en-US"/>
+        </w:rPr>
+        <w:t xml:space="preserve"> – stores task titles </w:t>
+      </w:r>
+      <w:proofErr w:type="spellStart"/>
+      <w:r>
+        <w:rPr>
+          <w:rFonts w:ascii="Times New Roman" w:hAnsi="Times New Roman" w:cs="Times New Roman"/>
+          <w:color w:val="C8A15C"/>
+          <w:sz w:val="28"/>
+          <w:szCs w:val="28"/>
+          <w:lang w:val="en-US"/>
+        </w:rPr>
+        <w:t>TaskManager</w:t>
+      </w:r>
+      <w:proofErr w:type="spellEnd"/>
+      <w:r>
+        <w:rPr>
+          <w:rFonts w:ascii="Times New Roman" w:hAnsi="Times New Roman" w:cs="Times New Roman"/>
+          <w:color w:val="C8A15C"/>
+          <w:sz w:val="28"/>
+          <w:szCs w:val="28"/>
+          <w:lang w:val="en-US"/>
+        </w:rPr>
+        <w:t xml:space="preserve"> can recognize which task have to start</w:t>
+      </w:r>
+    </w:p>
+    <w:p>
+      <w:pPr>
+        <w:ind w:firstLine="708"/>
+        <w:rPr>
+          <w:rFonts w:ascii="Times New Roman" w:hAnsi="Times New Roman" w:cs="Times New Roman"/>
+          <w:color w:val="C8A15C"/>
+          <w:sz w:val="28"/>
+          <w:szCs w:val="28"/>
+          <w:lang w:val="en-US"/>
         </w:rPr>
       </w:pPr>
     </w:p>
@@ -1658,6 +2484,7 @@
           <w:szCs w:val="28"/>
           <w:lang w:val="en-US"/>
         </w:rPr>
+        <w:lastRenderedPageBreak/>
         <w:t>TaskManager</w:t>
       </w:r>
       <w:proofErr w:type="spellEnd"/>
@@ -3105,7 +3932,6 @@
           <w:szCs w:val="28"/>
           <w:lang w:val="en-US"/>
         </w:rPr>
-        <w:lastRenderedPageBreak/>
         <w:t>disable</w:t>
       </w:r>
       <w:r>
@@ -3958,7 +4784,27 @@
           <w:szCs w:val="28"/>
           <w:lang w:val="en-US"/>
         </w:rPr>
-        <w:t xml:space="preserve">. Every task is common logic for special task. For </w:t>
+        <w:t xml:space="preserve">. Every </w:t>
+      </w:r>
+      <w:r>
+        <w:rPr>
+          <w:rFonts w:ascii="Times New Roman" w:hAnsi="Times New Roman" w:cs="Times New Roman"/>
+          <w:color w:val="C8A15C"/>
+          <w:sz w:val="28"/>
+          <w:szCs w:val="28"/>
+          <w:lang w:val="en-US"/>
+        </w:rPr>
+        <w:t>task is common logic for specific</w:t>
+      </w:r>
+      <w:r>
+        <w:rPr>
+          <w:rFonts w:ascii="Times New Roman" w:hAnsi="Times New Roman" w:cs="Times New Roman"/>
+          <w:color w:val="C8A15C"/>
+          <w:sz w:val="28"/>
+          <w:szCs w:val="28"/>
+          <w:lang w:val="en-US"/>
+        </w:rPr>
+        <w:t xml:space="preserve"> task. For </w:t>
       </w:r>
       <w:proofErr w:type="gramStart"/>
       <w:r>
@@ -4014,7 +4860,17 @@
           <w:szCs w:val="28"/>
           <w:lang w:val="en-US"/>
         </w:rPr>
-        <w:t>BaseTask</w:t>
+        <w:t>Single</w:t>
+      </w:r>
+      <w:r>
+        <w:rPr>
+          <w:rFonts w:ascii="Times New Roman" w:hAnsi="Times New Roman" w:cs="Times New Roman"/>
+          <w:color w:val="C8A15C"/>
+          <w:sz w:val="28"/>
+          <w:szCs w:val="28"/>
+          <w:lang w:val="en-US"/>
+        </w:rPr>
+        <w:t>Task</w:t>
       </w:r>
       <w:proofErr w:type="spellEnd"/>
       <w:r>
@@ -4058,7 +4914,29 @@
           <w:szCs w:val="28"/>
           <w:lang w:val="en-US"/>
         </w:rPr>
-        <w:t xml:space="preserve"> script. Next step is making base task logic, collecting items for example. Next step: to make the </w:t>
+        <w:t xml:space="preserve"> script. Next step is making base task log</w:t>
+      </w:r>
+      <w:r>
+        <w:rPr>
+          <w:rFonts w:ascii="Times New Roman" w:hAnsi="Times New Roman" w:cs="Times New Roman"/>
+          <w:color w:val="C8A15C"/>
+          <w:sz w:val="28"/>
+          <w:szCs w:val="28"/>
+          <w:lang w:val="en-US"/>
+        </w:rPr>
+        <w:t>ic, collecting items</w:t>
+      </w:r>
+      <w:bookmarkStart w:id="0" w:name="_GoBack"/>
+      <w:bookmarkEnd w:id="0"/>
+      <w:r>
+        <w:rPr>
+          <w:rFonts w:ascii="Times New Roman" w:hAnsi="Times New Roman" w:cs="Times New Roman"/>
+          <w:color w:val="C8A15C"/>
+          <w:sz w:val="28"/>
+          <w:szCs w:val="28"/>
+          <w:lang w:val="en-US"/>
+        </w:rPr>
+        <w:t xml:space="preserve">. Next step: to make the </w:t>
       </w:r>
       <w:proofErr w:type="spellStart"/>
       <w:r>
@@ -4134,9 +5012,41 @@
           <w:szCs w:val="28"/>
           <w:lang w:val="en-US"/>
         </w:rPr>
-        <w:t xml:space="preserve"> (Create-Tasks-</w:t>
-      </w:r>
-      <w:proofErr w:type="spellStart"/>
+        <w:t xml:space="preserve"> (Create-</w:t>
+      </w:r>
+      <w:proofErr w:type="spellStart"/>
+      <w:r>
+        <w:rPr>
+          <w:rFonts w:ascii="Times New Roman" w:hAnsi="Times New Roman" w:cs="Times New Roman"/>
+          <w:color w:val="C8A15C"/>
+          <w:sz w:val="28"/>
+          <w:szCs w:val="28"/>
+          <w:lang w:val="en-US"/>
+        </w:rPr>
+        <w:t>Task_Manager</w:t>
+      </w:r>
+      <w:proofErr w:type="spellEnd"/>
+      <w:r>
+        <w:rPr>
+          <w:rFonts w:ascii="Times New Roman" w:hAnsi="Times New Roman" w:cs="Times New Roman"/>
+          <w:color w:val="C8A15C"/>
+          <w:sz w:val="28"/>
+          <w:szCs w:val="28"/>
+          <w:lang w:val="en-US"/>
+        </w:rPr>
+        <w:t>-</w:t>
+      </w:r>
+      <w:proofErr w:type="spellStart"/>
+      <w:r>
+        <w:rPr>
+          <w:rFonts w:ascii="Times New Roman" w:hAnsi="Times New Roman" w:cs="Times New Roman"/>
+          <w:color w:val="C8A15C"/>
+          <w:sz w:val="28"/>
+          <w:szCs w:val="28"/>
+          <w:lang w:val="en-US"/>
+        </w:rPr>
+        <w:t>SingleTasks-</w:t>
+      </w:r>
       <w:r>
         <w:rPr>
           <w:rFonts w:ascii="Times New Roman" w:hAnsi="Times New Roman" w:cs="Times New Roman"/>
@@ -4178,7 +5088,17 @@
           <w:szCs w:val="28"/>
           <w:lang w:val="en-US"/>
         </w:rPr>
-        <w:t xml:space="preserve">” for example. Than make script setting needed for script logic (list of coin prefabs, location coordinates that coins and subscribe </w:t>
+        <w:t xml:space="preserve">”. Than make </w:t>
+      </w:r>
+      <w:r>
+        <w:rPr>
+          <w:rFonts w:ascii="Times New Roman" w:hAnsi="Times New Roman" w:cs="Times New Roman"/>
+          <w:color w:val="C8A15C"/>
+          <w:sz w:val="28"/>
+          <w:szCs w:val="28"/>
+          <w:lang w:val="en-US"/>
+        </w:rPr>
+        <w:t xml:space="preserve">script setting needed for script logic (list of coin prefabs, location coordinates that coins and subscribe </w:t>
       </w:r>
       <w:proofErr w:type="spellStart"/>
       <w:r>
@@ -4332,7 +5252,27 @@
           <w:szCs w:val="28"/>
           <w:lang w:val="en-US"/>
         </w:rPr>
-        <w:t xml:space="preserve"> tasks creating the same way.</w:t>
+        <w:t xml:space="preserve"> tasks creat</w:t>
+      </w:r>
+      <w:r>
+        <w:rPr>
+          <w:rFonts w:ascii="Times New Roman" w:hAnsi="Times New Roman" w:cs="Times New Roman"/>
+          <w:color w:val="C8A15C"/>
+          <w:sz w:val="28"/>
+          <w:szCs w:val="28"/>
+          <w:lang w:val="en-US"/>
+        </w:rPr>
+        <w:t>ing</w:t>
+      </w:r>
+      <w:r>
+        <w:rPr>
+          <w:rFonts w:ascii="Times New Roman" w:hAnsi="Times New Roman" w:cs="Times New Roman"/>
+          <w:color w:val="C8A15C"/>
+          <w:sz w:val="28"/>
+          <w:szCs w:val="28"/>
+          <w:lang w:val="en-US"/>
+        </w:rPr>
+        <w:t xml:space="preserve"> the same way.</w:t>
       </w:r>
     </w:p>
     <w:p>
@@ -4366,7 +5306,6 @@
           <w:szCs w:val="28"/>
           <w:lang w:val="en-US"/>
         </w:rPr>
-        <w:lastRenderedPageBreak/>
         <w:t>Create new script. Paste line code above class</w:t>
       </w:r>
     </w:p>
@@ -4746,6 +5685,7 @@
           <w:szCs w:val="28"/>
           <w:lang w:val="en-US"/>
         </w:rPr>
+        <w:lastRenderedPageBreak/>
         <w:t>GameActor</w:t>
       </w:r>
       <w:proofErr w:type="spellEnd"/>
@@ -4805,8 +5745,6 @@
           <w:lang w:val="en-US"/>
         </w:rPr>
       </w:pPr>
-      <w:bookmarkStart w:id="0" w:name="_GoBack"/>
-      <w:bookmarkEnd w:id="0"/>
     </w:p>
     <w:p>
       <w:pPr>
@@ -4869,19 +5807,77 @@
     </w:p>
     <w:p>
       <w:pPr>
-        <w:ind w:firstLine="708"/>
-        <w:rPr>
-          <w:rFonts w:ascii="Times New Roman" w:hAnsi="Times New Roman" w:cs="Times New Roman"/>
-          <w:b/>
-          <w:color w:val="C8A15C"/>
-          <w:sz w:val="28"/>
-          <w:szCs w:val="28"/>
-          <w:lang w:val="en-US"/>
-        </w:rPr>
-      </w:pPr>
+        <w:rPr>
+          <w:rFonts w:ascii="Times New Roman" w:hAnsi="Times New Roman" w:cs="Times New Roman"/>
+          <w:b/>
+          <w:color w:val="C8A15C"/>
+          <w:sz w:val="28"/>
+          <w:szCs w:val="28"/>
+          <w:lang w:val="en-US"/>
+        </w:rPr>
+      </w:pPr>
+      <w:r>
+        <w:rPr>
+          <w:rFonts w:ascii="Times New Roman" w:hAnsi="Times New Roman" w:cs="Times New Roman"/>
+          <w:b/>
+          <w:noProof/>
+          <w:color w:val="C8A15C"/>
+          <w:sz w:val="28"/>
+          <w:szCs w:val="28"/>
+          <w:lang w:eastAsia="ru-RU"/>
+        </w:rPr>
+        <w:drawing>
+          <wp:inline distT="0" distB="0" distL="0" distR="0">
+            <wp:extent cx="5933440" cy="3597910"/>
+            <wp:effectExtent l="0" t="0" r="0" b="2540"/>
+            <wp:docPr id="3" name="Рисунок 3" descr="C:\Users\MSI\AppData\Local\Microsoft\Windows\INetCache\Content.Word\Task_Manager diagram.png"/>
+            <wp:cNvGraphicFramePr>
+              <a:graphicFrameLocks xmlns:a="http://schemas.openxmlformats.org/drawingml/2006/main" noChangeAspect="1"/>
+            </wp:cNvGraphicFramePr>
+            <a:graphic xmlns:a="http://schemas.openxmlformats.org/drawingml/2006/main">
+              <a:graphicData uri="http://schemas.openxmlformats.org/drawingml/2006/picture">
+                <pic:pic xmlns:pic="http://schemas.openxmlformats.org/drawingml/2006/picture">
+                  <pic:nvPicPr>
+                    <pic:cNvPr id="0" name="Picture 3" descr="C:\Users\MSI\AppData\Local\Microsoft\Windows\INetCache\Content.Word\Task_Manager diagram.png"/>
+                    <pic:cNvPicPr>
+                      <a:picLocks noChangeAspect="1" noChangeArrowheads="1"/>
+                    </pic:cNvPicPr>
+                  </pic:nvPicPr>
+                  <pic:blipFill>
+                    <a:blip r:embed="rId9">
+                      <a:extLst>
+                        <a:ext uri="{28A0092B-C50C-407E-A947-70E740481C1C}">
+                          <a14:useLocalDpi xmlns:a14="http://schemas.microsoft.com/office/drawing/2010/main" val="0"/>
+                        </a:ext>
+                      </a:extLst>
+                    </a:blip>
+                    <a:srcRect/>
+                    <a:stretch>
+                      <a:fillRect/>
+                    </a:stretch>
+                  </pic:blipFill>
+                  <pic:spPr bwMode="auto">
+                    <a:xfrm>
+                      <a:off x="0" y="0"/>
+                      <a:ext cx="5933440" cy="3597910"/>
+                    </a:xfrm>
+                    <a:prstGeom prst="rect">
+                      <a:avLst/>
+                    </a:prstGeom>
+                    <a:noFill/>
+                    <a:ln>
+                      <a:noFill/>
+                    </a:ln>
+                  </pic:spPr>
+                </pic:pic>
+              </a:graphicData>
+            </a:graphic>
+          </wp:inline>
+        </w:drawing>
+      </w:r>
     </w:p>
     <w:sectPr>
-      <w:footerReference w:type="default" r:id="rId9"/>
+      <w:footerReference w:type="default" r:id="rId10"/>
       <w:pgSz w:w="11906" w:h="16838"/>
       <w:pgMar w:top="1134" w:right="850" w:bottom="1134" w:left="1701" w:header="708" w:footer="708" w:gutter="0"/>
       <w:cols w:space="708"/>

</xml_diff>